<commit_message>
Moved to the branch... Added self.depthLimit and renamed the foodStored function to foodStoredDifference... Changed the evaluation of the foodStoredDifference to an exponential function where x = [0,1] and y = [0,10]... using [0,10] because at y = 11, someone has guaranteed won.
</commit_message>
<xml_diff>
--- a/Informed Search Agent Criteria.docx
+++ b/Informed Search Agent Criteria.docx
@@ -109,6 +109,42 @@
       <w:pPr>
         <w:pStyle w:val="ListParagraph"/>
         <w:numPr>
+          <w:ilvl w:val="2"/>
+          <w:numId w:val="2"/>
+        </w:numPr>
+        <w:rPr>
+          <w:highlight w:val="yellow"/>
+        </w:rPr>
+      </w:pPr>
+      <w:r>
+        <w:rPr>
+          <w:highlight w:val="yellow"/>
+        </w:rPr>
+        <w:t>getWinner(currentState) determines who won…</w:t>
+      </w:r>
+    </w:p>
+    <w:p>
+      <w:pPr>
+        <w:pStyle w:val="ListParagraph"/>
+        <w:numPr>
+          <w:ilvl w:val="3"/>
+          <w:numId w:val="2"/>
+        </w:numPr>
+        <w:rPr>
+          <w:highlight w:val="yellow"/>
+        </w:rPr>
+      </w:pPr>
+      <w:r>
+        <w:rPr>
+          <w:highlight w:val="yellow"/>
+        </w:rPr>
+        <w:t>But the function does not evaluate/print -1.0 or 1.0 respectively given</w:t>
+      </w:r>
+    </w:p>
+    <w:p>
+      <w:pPr>
+        <w:pStyle w:val="ListParagraph"/>
+        <w:numPr>
           <w:ilvl w:val="1"/>
           <w:numId w:val="2"/>
         </w:numPr>
@@ -336,6 +372,12 @@
         <w:rPr>
           <w:highlight w:val="yellow"/>
         </w:rPr>
+        <w:t xml:space="preserve">Start… </w:t>
+      </w:r>
+      <w:r>
+        <w:rPr>
+          <w:highlight w:val="yellow"/>
+        </w:rPr>
         <w:t>(our food – their food)/(sum of all food)</w:t>
       </w:r>
     </w:p>
@@ -354,7 +396,7 @@
         <w:rPr>
           <w:highlight w:val="yellow"/>
         </w:rPr>
-        <w:t>Favors collecting food over building additional ants</w:t>
+        <w:t>Modify… exponential where x =&gt; [0, 11] and y =&gt; [0,1]</w:t>
       </w:r>
       <w:bookmarkStart w:id="0" w:name="_GoBack"/>
       <w:bookmarkEnd w:id="0"/>
@@ -363,6 +405,24 @@
       <w:pPr>
         <w:pStyle w:val="ListParagraph"/>
         <w:numPr>
+          <w:ilvl w:val="2"/>
+          <w:numId w:val="2"/>
+        </w:numPr>
+        <w:rPr>
+          <w:highlight w:val="yellow"/>
+        </w:rPr>
+      </w:pPr>
+      <w:r>
+        <w:rPr>
+          <w:highlight w:val="yellow"/>
+        </w:rPr>
+        <w:t>Favors collecting food over building additional ants</w:t>
+      </w:r>
+    </w:p>
+    <w:p>
+      <w:pPr>
+        <w:pStyle w:val="ListParagraph"/>
+        <w:numPr>
           <w:ilvl w:val="0"/>
           <w:numId w:val="2"/>
         </w:numPr>
@@ -479,6 +539,7 @@
         </w:numPr>
       </w:pPr>
       <w:r>
+        <w:lastRenderedPageBreak/>
         <w:t>If depth &gt; 0, return the overall score… else return the Move object from the node with the highest overall evaluation score</w:t>
       </w:r>
     </w:p>
@@ -500,7 +561,6 @@
         <w:ind w:left="720"/>
       </w:pPr>
       <w:r>
-        <w:lastRenderedPageBreak/>
         <w:t xml:space="preserve">Structure – </w:t>
       </w:r>
     </w:p>
@@ -741,7 +801,7 @@
         <w:ind w:left="2880" w:hanging="180"/>
       </w:pPr>
     </w:lvl>
-    <w:lvl w:ilvl="3" w:tplc="0409000F" w:tentative="1">
+    <w:lvl w:ilvl="3" w:tplc="0409000F">
       <w:start w:val="1"/>
       <w:numFmt w:val="decimal"/>
       <w:lvlText w:val="%4."/>

</xml_diff>

<commit_message>
Updated Informed Search Agent Criteria document to show the two different methods of dealing with the helper function.
</commit_message>
<xml_diff>
--- a/Informed Search Agent Criteria.docx
+++ b/Informed Search Agent Criteria.docx
@@ -36,7 +36,15 @@
         </w:numPr>
       </w:pPr>
       <w:r>
-        <w:t>Examine a GameState and give it a score [-1.0, 1.0]</w:t>
+        <w:t xml:space="preserve">Examine a </w:t>
+      </w:r>
+      <w:proofErr w:type="spellStart"/>
+      <w:r>
+        <w:t>GameState</w:t>
+      </w:r>
+      <w:proofErr w:type="spellEnd"/>
+      <w:r>
+        <w:t xml:space="preserve"> and give it a score [-1.0, 1.0]</w:t>
       </w:r>
     </w:p>
     <w:p>
@@ -102,7 +110,21 @@
         <w:rPr>
           <w:highlight w:val="yellow"/>
         </w:rPr>
-        <w:t>Look up win condition states? In AIPlayerUtils…</w:t>
+        <w:t xml:space="preserve">Look up win condition states? In </w:t>
+      </w:r>
+      <w:proofErr w:type="spellStart"/>
+      <w:r>
+        <w:rPr>
+          <w:highlight w:val="yellow"/>
+        </w:rPr>
+        <w:t>AIPlayerUtils</w:t>
+      </w:r>
+      <w:proofErr w:type="spellEnd"/>
+      <w:r>
+        <w:rPr>
+          <w:highlight w:val="yellow"/>
+        </w:rPr>
+        <w:t>…</w:t>
       </w:r>
     </w:p>
     <w:p>
@@ -116,11 +138,33 @@
           <w:highlight w:val="yellow"/>
         </w:rPr>
       </w:pPr>
-      <w:r>
-        <w:rPr>
-          <w:highlight w:val="yellow"/>
-        </w:rPr>
-        <w:t>getWinner(currentState) determines who won…</w:t>
+      <w:proofErr w:type="spellStart"/>
+      <w:r>
+        <w:rPr>
+          <w:highlight w:val="yellow"/>
+        </w:rPr>
+        <w:t>getWinner</w:t>
+      </w:r>
+      <w:proofErr w:type="spellEnd"/>
+      <w:r>
+        <w:rPr>
+          <w:highlight w:val="yellow"/>
+        </w:rPr>
+        <w:t>(</w:t>
+      </w:r>
+      <w:proofErr w:type="spellStart"/>
+      <w:r>
+        <w:rPr>
+          <w:highlight w:val="yellow"/>
+        </w:rPr>
+        <w:t>currentState</w:t>
+      </w:r>
+      <w:proofErr w:type="spellEnd"/>
+      <w:r>
+        <w:rPr>
+          <w:highlight w:val="yellow"/>
+        </w:rPr>
+        <w:t>) determines who won…</w:t>
       </w:r>
     </w:p>
     <w:p>
@@ -174,7 +218,21 @@
         <w:rPr>
           <w:highlight w:val="yellow"/>
         </w:rPr>
-        <w:t>(our ants – their ants)/(sum of all ants)</w:t>
+        <w:t>(our ants – their ants)</w:t>
+      </w:r>
+      <w:proofErr w:type="gramStart"/>
+      <w:r>
+        <w:rPr>
+          <w:highlight w:val="yellow"/>
+        </w:rPr>
+        <w:t>/(</w:t>
+      </w:r>
+      <w:proofErr w:type="gramEnd"/>
+      <w:r>
+        <w:rPr>
+          <w:highlight w:val="yellow"/>
+        </w:rPr>
+        <w:t>sum of all ants)</w:t>
       </w:r>
     </w:p>
     <w:p>
@@ -378,7 +436,21 @@
         <w:rPr>
           <w:highlight w:val="yellow"/>
         </w:rPr>
-        <w:t>(our food – their food)/(sum of all food)</w:t>
+        <w:t>(our food – their food)</w:t>
+      </w:r>
+      <w:proofErr w:type="gramStart"/>
+      <w:r>
+        <w:rPr>
+          <w:highlight w:val="yellow"/>
+        </w:rPr>
+        <w:t>/(</w:t>
+      </w:r>
+      <w:proofErr w:type="gramEnd"/>
+      <w:r>
+        <w:rPr>
+          <w:highlight w:val="yellow"/>
+        </w:rPr>
+        <w:t>sum of all food)</w:t>
       </w:r>
     </w:p>
     <w:p>
@@ -397,6 +469,139 @@
           <w:highlight w:val="yellow"/>
         </w:rPr>
         <w:t>Modify… exponential where x =&gt; [0, 11] and y =&gt; [0,1]</w:t>
+      </w:r>
+    </w:p>
+    <w:p>
+      <w:pPr>
+        <w:pStyle w:val="ListParagraph"/>
+        <w:numPr>
+          <w:ilvl w:val="2"/>
+          <w:numId w:val="2"/>
+        </w:numPr>
+        <w:rPr>
+          <w:highlight w:val="yellow"/>
+        </w:rPr>
+      </w:pPr>
+      <w:r>
+        <w:rPr>
+          <w:highlight w:val="yellow"/>
+        </w:rPr>
+        <w:t>Favors collecting food over building additional ants</w:t>
+      </w:r>
+    </w:p>
+    <w:p>
+      <w:pPr>
+        <w:pStyle w:val="ListParagraph"/>
+        <w:numPr>
+          <w:ilvl w:val="0"/>
+          <w:numId w:val="2"/>
+        </w:numPr>
+      </w:pPr>
+      <w:r>
+        <w:t>Helper method to evaluate a list of nodes and determine their overall evaluation score</w:t>
+      </w:r>
+    </w:p>
+    <w:p>
+      <w:pPr>
+        <w:pStyle w:val="ListParagraph"/>
+        <w:numPr>
+          <w:ilvl w:val="1"/>
+          <w:numId w:val="2"/>
+        </w:numPr>
+      </w:pPr>
+      <w:r>
+        <w:t>Average, highest, etc.</w:t>
+      </w:r>
+    </w:p>
+    <w:p>
+      <w:pPr>
+        <w:pStyle w:val="ListParagraph"/>
+        <w:numPr>
+          <w:ilvl w:val="2"/>
+          <w:numId w:val="2"/>
+        </w:numPr>
+        <w:rPr>
+          <w:highlight w:val="yellow"/>
+        </w:rPr>
+      </w:pPr>
+      <w:r>
+        <w:rPr>
+          <w:highlight w:val="yellow"/>
+        </w:rPr>
+        <w:t>Highest</w:t>
+      </w:r>
+    </w:p>
+    <w:p>
+      <w:pPr>
+        <w:pStyle w:val="ListParagraph"/>
+        <w:numPr>
+          <w:ilvl w:val="3"/>
+          <w:numId w:val="2"/>
+        </w:numPr>
+      </w:pPr>
+      <w:r>
+        <w:t>Add the evaluation score to the score of the parent node</w:t>
+      </w:r>
+    </w:p>
+    <w:p>
+      <w:pPr>
+        <w:pStyle w:val="ListParagraph"/>
+        <w:numPr>
+          <w:ilvl w:val="4"/>
+          <w:numId w:val="2"/>
+        </w:numPr>
+      </w:pPr>
+      <w:r>
+        <w:t>Easy to implement</w:t>
+      </w:r>
+    </w:p>
+    <w:p>
+      <w:pPr>
+        <w:pStyle w:val="ListParagraph"/>
+        <w:numPr>
+          <w:ilvl w:val="4"/>
+          <w:numId w:val="2"/>
+        </w:numPr>
+      </w:pPr>
+      <w:proofErr w:type="spellStart"/>
+      <w:proofErr w:type="gramStart"/>
+      <w:r>
+        <w:t>Wont</w:t>
+      </w:r>
+      <w:proofErr w:type="spellEnd"/>
+      <w:proofErr w:type="gramEnd"/>
+      <w:r>
+        <w:t xml:space="preserve"> be range [1.0, -1.0]</w:t>
+      </w:r>
+    </w:p>
+    <w:p>
+      <w:pPr>
+        <w:pStyle w:val="ListParagraph"/>
+        <w:numPr>
+          <w:ilvl w:val="4"/>
+          <w:numId w:val="2"/>
+        </w:numPr>
+      </w:pPr>
+      <w:r>
+        <w:t>Scores may be inflated based on how deep the current node is (more nodes to be added)</w:t>
+      </w:r>
+    </w:p>
+    <w:p>
+      <w:pPr>
+        <w:pStyle w:val="ListParagraph"/>
+        <w:numPr>
+          <w:ilvl w:val="2"/>
+          <w:numId w:val="2"/>
+        </w:numPr>
+        <w:rPr>
+          <w:highlight w:val="yellow"/>
+        </w:rPr>
+      </w:pPr>
+      <w:r>
+        <w:rPr>
+          <w:highlight w:val="yellow"/>
+        </w:rPr>
+        <w:t>Average</w:t>
       </w:r>
       <w:bookmarkStart w:id="0" w:name="_GoBack"/>
       <w:bookmarkEnd w:id="0"/>
@@ -405,30 +610,246 @@
       <w:pPr>
         <w:pStyle w:val="ListParagraph"/>
         <w:numPr>
+          <w:ilvl w:val="3"/>
+          <w:numId w:val="2"/>
+        </w:numPr>
+      </w:pPr>
+      <w:r>
+        <w:t xml:space="preserve">Average the evaluation scores to be the (sum of the evaluation scores of the current node and its parents) </w:t>
+      </w:r>
+      <w:r>
+        <w:lastRenderedPageBreak/>
+        <w:t>divided by (total number of states evaluated [current depth+1])</w:t>
+      </w:r>
+    </w:p>
+    <w:p>
+      <w:pPr>
+        <w:pStyle w:val="ListParagraph"/>
+        <w:numPr>
+          <w:ilvl w:val="4"/>
+          <w:numId w:val="2"/>
+        </w:numPr>
+      </w:pPr>
+      <w:r>
+        <w:t>Will range [1.0, -1.0]</w:t>
+      </w:r>
+    </w:p>
+    <w:p>
+      <w:pPr>
+        <w:pStyle w:val="ListParagraph"/>
+        <w:numPr>
+          <w:ilvl w:val="4"/>
+          <w:numId w:val="2"/>
+        </w:numPr>
+      </w:pPr>
+      <w:r>
+        <w:t xml:space="preserve">Can compare nodes based on score no matter the </w:t>
+      </w:r>
+      <w:proofErr w:type="gramStart"/>
+      <w:r>
+        <w:t>depth</w:t>
+      </w:r>
+      <w:proofErr w:type="gramEnd"/>
+    </w:p>
+    <w:p>
+      <w:pPr>
+        <w:pStyle w:val="ListParagraph"/>
+        <w:numPr>
+          <w:ilvl w:val="4"/>
+          <w:numId w:val="2"/>
+        </w:numPr>
+      </w:pPr>
+      <w:r>
+        <w:t>Need to implement two variables to dictionary</w:t>
+      </w:r>
+    </w:p>
+    <w:p>
+      <w:pPr>
+        <w:pStyle w:val="ListParagraph"/>
+        <w:numPr>
+          <w:ilvl w:val="5"/>
+          <w:numId w:val="2"/>
+        </w:numPr>
+      </w:pPr>
+      <w:r>
+        <w:t>Sum of evaluation scores to that point</w:t>
+      </w:r>
+    </w:p>
+    <w:p>
+      <w:pPr>
+        <w:pStyle w:val="ListParagraph"/>
+        <w:numPr>
+          <w:ilvl w:val="6"/>
+          <w:numId w:val="2"/>
+        </w:numPr>
+      </w:pPr>
+      <w:r>
+        <w:t>Allows for child node to add its evaluation score to this total and then easily divide by (current depth+1)</w:t>
+      </w:r>
+    </w:p>
+    <w:p>
+      <w:pPr>
+        <w:pStyle w:val="ListParagraph"/>
+        <w:numPr>
+          <w:ilvl w:val="5"/>
+          <w:numId w:val="2"/>
+        </w:numPr>
+      </w:pPr>
+      <w:r>
+        <w:t>Average</w:t>
+      </w:r>
+    </w:p>
+    <w:p>
+      <w:pPr>
+        <w:pStyle w:val="ListParagraph"/>
+        <w:numPr>
+          <w:ilvl w:val="6"/>
+          <w:numId w:val="2"/>
+        </w:numPr>
+      </w:pPr>
+      <w:r>
+        <w:t>Number that will be used in determining which node to choose</w:t>
+      </w:r>
+    </w:p>
+    <w:p>
+      <w:pPr>
+        <w:pStyle w:val="ListParagraph"/>
+        <w:numPr>
+          <w:ilvl w:val="0"/>
+          <w:numId w:val="2"/>
+        </w:numPr>
+      </w:pPr>
+      <w:r>
+        <w:t>Recursive method</w:t>
+      </w:r>
+    </w:p>
+    <w:p>
+      <w:pPr>
+        <w:pStyle w:val="ListParagraph"/>
+        <w:numPr>
+          <w:ilvl w:val="1"/>
+          <w:numId w:val="2"/>
+        </w:numPr>
+      </w:pPr>
+      <w:r>
+        <w:t xml:space="preserve">Inputs: </w:t>
+      </w:r>
+      <w:proofErr w:type="spellStart"/>
+      <w:r>
+        <w:t>GameState</w:t>
+      </w:r>
+      <w:proofErr w:type="spellEnd"/>
+      <w:r>
+        <w:t xml:space="preserve"> and Current Depth</w:t>
+      </w:r>
+    </w:p>
+    <w:p>
+      <w:pPr>
+        <w:pStyle w:val="ListParagraph"/>
+        <w:numPr>
+          <w:ilvl w:val="1"/>
+          <w:numId w:val="2"/>
+        </w:numPr>
+      </w:pPr>
+      <w:r>
+        <w:t>Steps:</w:t>
+      </w:r>
+    </w:p>
+    <w:p>
+      <w:pPr>
+        <w:pStyle w:val="ListParagraph"/>
+        <w:numPr>
           <w:ilvl w:val="2"/>
           <w:numId w:val="2"/>
         </w:numPr>
-        <w:rPr>
-          <w:highlight w:val="yellow"/>
-        </w:rPr>
-      </w:pPr>
-      <w:r>
-        <w:rPr>
-          <w:highlight w:val="yellow"/>
-        </w:rPr>
-        <w:t>Favors collecting food over building additional ants</w:t>
-      </w:r>
-    </w:p>
-    <w:p>
-      <w:pPr>
-        <w:pStyle w:val="ListParagraph"/>
-        <w:numPr>
-          <w:ilvl w:val="0"/>
-          <w:numId w:val="2"/>
-        </w:numPr>
-      </w:pPr>
-      <w:r>
-        <w:t>Helper method to evaluate a list of nodes and determine their overall evaluation score</w:t>
+      </w:pPr>
+      <w:r>
+        <w:t xml:space="preserve">Create list of all </w:t>
+      </w:r>
+      <w:proofErr w:type="gramStart"/>
+      <w:r>
+        <w:t>possible moves</w:t>
+      </w:r>
+      <w:proofErr w:type="gramEnd"/>
+      <w:r>
+        <w:t xml:space="preserve"> from the given </w:t>
+      </w:r>
+      <w:proofErr w:type="spellStart"/>
+      <w:r>
+        <w:t>GameState</w:t>
+      </w:r>
+      <w:proofErr w:type="spellEnd"/>
+    </w:p>
+    <w:p>
+      <w:pPr>
+        <w:pStyle w:val="ListParagraph"/>
+        <w:numPr>
+          <w:ilvl w:val="2"/>
+          <w:numId w:val="2"/>
+        </w:numPr>
+      </w:pPr>
+      <w:r>
+        <w:t xml:space="preserve">Generate list of </w:t>
+      </w:r>
+      <w:proofErr w:type="spellStart"/>
+      <w:r>
+        <w:t>GameState</w:t>
+      </w:r>
+      <w:proofErr w:type="spellEnd"/>
+      <w:r>
+        <w:t xml:space="preserve"> objects that result from the possible moves</w:t>
+      </w:r>
+    </w:p>
+    <w:p>
+      <w:pPr>
+        <w:pStyle w:val="ListParagraph"/>
+        <w:numPr>
+          <w:ilvl w:val="2"/>
+          <w:numId w:val="2"/>
+        </w:numPr>
+      </w:pPr>
+      <w:r>
+        <w:t>If depth limit not reached… make recursive call for each state in the list</w:t>
+      </w:r>
+      <w:r>
+        <w:t xml:space="preserve"> (new </w:t>
+      </w:r>
+      <w:proofErr w:type="spellStart"/>
+      <w:r>
+        <w:t>GameState</w:t>
+      </w:r>
+      <w:proofErr w:type="spellEnd"/>
+      <w:r>
+        <w:t xml:space="preserve"> and increment depth limit +1)</w:t>
+      </w:r>
+    </w:p>
+    <w:p>
+      <w:pPr>
+        <w:pStyle w:val="ListParagraph"/>
+        <w:numPr>
+          <w:ilvl w:val="2"/>
+          <w:numId w:val="2"/>
+        </w:numPr>
+      </w:pPr>
+      <w:r>
+        <w:t xml:space="preserve">Use helper method to assess the score of the </w:t>
+      </w:r>
+      <w:proofErr w:type="spellStart"/>
+      <w:r>
+        <w:t>GameState</w:t>
+      </w:r>
+      <w:proofErr w:type="spellEnd"/>
+    </w:p>
+    <w:p>
+      <w:pPr>
+        <w:pStyle w:val="ListParagraph"/>
+        <w:numPr>
+          <w:ilvl w:val="2"/>
+          <w:numId w:val="2"/>
+        </w:numPr>
+      </w:pPr>
+      <w:r>
+        <w:t>If depth &gt; 0, return the overall score… else return the Move object from the node with the highest overall evaluation score</w:t>
       </w:r>
     </w:p>
     <w:p>
@@ -440,119 +861,20 @@
         </w:numPr>
       </w:pPr>
       <w:r>
-        <w:t>Average, highest, etc.</w:t>
-      </w:r>
-    </w:p>
-    <w:p>
-      <w:pPr>
-        <w:pStyle w:val="ListParagraph"/>
-        <w:numPr>
-          <w:ilvl w:val="0"/>
-          <w:numId w:val="2"/>
-        </w:numPr>
-      </w:pPr>
-      <w:r>
-        <w:t>Recursive method</w:t>
-      </w:r>
-    </w:p>
-    <w:p>
-      <w:pPr>
-        <w:pStyle w:val="ListParagraph"/>
-        <w:numPr>
-          <w:ilvl w:val="1"/>
-          <w:numId w:val="2"/>
-        </w:numPr>
-      </w:pPr>
-      <w:r>
-        <w:t>Inputs: GameState and Current Depth</w:t>
-      </w:r>
-    </w:p>
-    <w:p>
-      <w:pPr>
-        <w:pStyle w:val="ListParagraph"/>
-        <w:numPr>
-          <w:ilvl w:val="1"/>
-          <w:numId w:val="2"/>
-        </w:numPr>
-      </w:pPr>
-      <w:r>
-        <w:t>Steps:</w:t>
-      </w:r>
-    </w:p>
-    <w:p>
-      <w:pPr>
-        <w:pStyle w:val="ListParagraph"/>
-        <w:numPr>
-          <w:ilvl w:val="2"/>
-          <w:numId w:val="2"/>
-        </w:numPr>
-      </w:pPr>
-      <w:r>
-        <w:t>Create list of all possible moves from the given GameState</w:t>
-      </w:r>
-    </w:p>
-    <w:p>
-      <w:pPr>
-        <w:pStyle w:val="ListParagraph"/>
-        <w:numPr>
-          <w:ilvl w:val="2"/>
-          <w:numId w:val="2"/>
-        </w:numPr>
-      </w:pPr>
-      <w:r>
-        <w:t>Generate list of GameState objects that result from the possible moves</w:t>
-      </w:r>
-    </w:p>
-    <w:p>
-      <w:pPr>
-        <w:pStyle w:val="ListParagraph"/>
-        <w:numPr>
-          <w:ilvl w:val="2"/>
-          <w:numId w:val="2"/>
-        </w:numPr>
-      </w:pPr>
-      <w:r>
-        <w:t>If depth limit not reached… make recursive call for each state in the list</w:t>
-      </w:r>
-      <w:r>
-        <w:t xml:space="preserve"> (new GameState and increment depth limit +1)</w:t>
-      </w:r>
-    </w:p>
-    <w:p>
-      <w:pPr>
-        <w:pStyle w:val="ListParagraph"/>
-        <w:numPr>
-          <w:ilvl w:val="2"/>
-          <w:numId w:val="2"/>
-        </w:numPr>
-      </w:pPr>
-      <w:r>
-        <w:t>Use helper method to assess the score of the GameState</w:t>
-      </w:r>
-    </w:p>
-    <w:p>
-      <w:pPr>
-        <w:pStyle w:val="ListParagraph"/>
-        <w:numPr>
-          <w:ilvl w:val="2"/>
-          <w:numId w:val="2"/>
-        </w:numPr>
-      </w:pPr>
-      <w:r>
-        <w:lastRenderedPageBreak/>
-        <w:t>If depth &gt; 0, return the overall score… else return the Move object from the node with the highest overall evaluation score</w:t>
-      </w:r>
-    </w:p>
-    <w:p>
-      <w:pPr>
-        <w:pStyle w:val="ListParagraph"/>
-        <w:numPr>
-          <w:ilvl w:val="1"/>
-          <w:numId w:val="2"/>
-        </w:numPr>
-      </w:pPr>
-      <w:r>
-        <w:t>Use getMove() method to make the new move (outside of the recursive method)</w:t>
+        <w:t xml:space="preserve">Use </w:t>
+      </w:r>
+      <w:proofErr w:type="spellStart"/>
+      <w:proofErr w:type="gramStart"/>
+      <w:r>
+        <w:t>getMove</w:t>
+      </w:r>
+      <w:proofErr w:type="spellEnd"/>
+      <w:r>
+        <w:t>(</w:t>
+      </w:r>
+      <w:proofErr w:type="gramEnd"/>
+      <w:r>
+        <w:t>) method to make the new move (outside of the recursive method)</w:t>
       </w:r>
     </w:p>
     <w:p/>
@@ -810,7 +1132,7 @@
         <w:ind w:left="3600" w:hanging="360"/>
       </w:pPr>
     </w:lvl>
-    <w:lvl w:ilvl="4" w:tplc="04090019" w:tentative="1">
+    <w:lvl w:ilvl="4" w:tplc="04090019">
       <w:start w:val="1"/>
       <w:numFmt w:val="lowerLetter"/>
       <w:lvlText w:val="%5."/>
@@ -819,7 +1141,7 @@
         <w:ind w:left="4320" w:hanging="360"/>
       </w:pPr>
     </w:lvl>
-    <w:lvl w:ilvl="5" w:tplc="0409001B" w:tentative="1">
+    <w:lvl w:ilvl="5" w:tplc="0409001B">
       <w:start w:val="1"/>
       <w:numFmt w:val="lowerRoman"/>
       <w:lvlText w:val="%6."/>
@@ -828,7 +1150,7 @@
         <w:ind w:left="5040" w:hanging="180"/>
       </w:pPr>
     </w:lvl>
-    <w:lvl w:ilvl="6" w:tplc="0409000F" w:tentative="1">
+    <w:lvl w:ilvl="6" w:tplc="0409000F">
       <w:start w:val="1"/>
       <w:numFmt w:val="decimal"/>
       <w:lvlText w:val="%7."/>

</xml_diff>